<commit_message>
oprava preklepu a pravopisnych chyb v pozadavcich, aktualizace vykazu prace
</commit_message>
<xml_diff>
--- a/pozadavky.docx
+++ b/pozadavky.docx
@@ -72,7 +72,7 @@
                     <pic:cNvPicPr/>
                   </pic:nvPicPr>
                   <pic:blipFill>
-                    <a:blip r:embed="rId7"/>
+                    <a:blip r:embed="rId8" cstate="print"/>
                     <a:stretch>
                       <a:fillRect/>
                     </a:stretch>
@@ -634,7 +634,7 @@
         </w:rPr>
         <w:tab/>
       </w:r>
-      <w:hyperlink r:id="rId8" w:history="1">
+      <w:hyperlink r:id="rId9" w:history="1">
         <w:r>
           <w:rPr>
             <w:rStyle w:val="Hypertextovodkaz"/>
@@ -1120,7 +1120,25 @@
           <w:sz w:val="26"/>
           <w:szCs w:val="26"/>
         </w:rPr>
-        <w:t>Vložní nového projektu (must have)</w:t>
+        <w:t>Vlož</w:t>
+      </w:r>
+      <w:r>
+        <w:rPr>
+          <w:rFonts w:asciiTheme="majorHAnsi" w:hAnsiTheme="majorHAnsi"/>
+          <w:b/>
+          <w:sz w:val="26"/>
+          <w:szCs w:val="26"/>
+        </w:rPr>
+        <w:t>e</w:t>
+      </w:r>
+      <w:r>
+        <w:rPr>
+          <w:rFonts w:asciiTheme="majorHAnsi" w:hAnsiTheme="majorHAnsi"/>
+          <w:b/>
+          <w:sz w:val="26"/>
+          <w:szCs w:val="26"/>
+        </w:rPr>
+        <w:t>ní nového projektu (must have)</w:t>
       </w:r>
     </w:p>
     <w:p>
@@ -1316,7 +1334,16 @@
           <w:szCs w:val="26"/>
         </w:rPr>
         <w:lastRenderedPageBreak/>
-        <w:t>Automatické přidělení úkolu pracovníkovy</w:t>
+        <w:t>Automati</w:t>
+      </w:r>
+      <w:r>
+        <w:rPr>
+          <w:rFonts w:asciiTheme="majorHAnsi" w:hAnsiTheme="majorHAnsi"/>
+          <w:b/>
+          <w:sz w:val="26"/>
+          <w:szCs w:val="26"/>
+        </w:rPr>
+        <w:t>cké přidělení úkolu pracovníkovi</w:t>
       </w:r>
       <w:r>
         <w:rPr>
@@ -1487,7 +1514,16 @@
           <w:sz w:val="26"/>
           <w:szCs w:val="26"/>
         </w:rPr>
-        <w:t>Manuální přidělení úkolu pracovníkovy</w:t>
+        <w:t>Manuá</w:t>
+      </w:r>
+      <w:r>
+        <w:rPr>
+          <w:rFonts w:asciiTheme="majorHAnsi" w:hAnsiTheme="majorHAnsi"/>
+          <w:b/>
+          <w:sz w:val="26"/>
+          <w:szCs w:val="26"/>
+        </w:rPr>
+        <w:t>lní přidělení úkolu pracovníkovi</w:t>
       </w:r>
       <w:r>
         <w:rPr>
@@ -2917,7 +2953,39 @@
           <w:sz w:val="24"/>
           <w:szCs w:val="24"/>
         </w:rPr>
-        <w:t>Možnost výpisu tabulky, která bude obsahovat, jednotlivé úkoly, spolu s jejich zadáním, podúkoly, prioritou, časovou dotací, vykonávajícími pracovníky, procentuální dokončenosti jednotlivých úkolů a jejich deatliny.</w:t>
+        <w:t>Možnost výpisu tabulky, která bude obsahovat, jednotlivé úko</w:t>
+      </w:r>
+      <w:r>
+        <w:rPr>
+          <w:rFonts w:asciiTheme="majorHAnsi" w:hAnsiTheme="majorHAnsi"/>
+          <w:sz w:val="24"/>
+          <w:szCs w:val="24"/>
+        </w:rPr>
+        <w:t>ly, spolu s jejich zadáním, podú</w:t>
+      </w:r>
+      <w:r>
+        <w:rPr>
+          <w:rFonts w:asciiTheme="majorHAnsi" w:hAnsiTheme="majorHAnsi"/>
+          <w:sz w:val="24"/>
+          <w:szCs w:val="24"/>
+        </w:rPr>
+        <w:t xml:space="preserve">koly, prioritou, časovou dotací, vykonávajícími pracovníky, procentuální dokončenosti </w:t>
+      </w:r>
+      <w:r>
+        <w:rPr>
+          <w:rFonts w:asciiTheme="majorHAnsi" w:hAnsiTheme="majorHAnsi"/>
+          <w:sz w:val="24"/>
+          <w:szCs w:val="24"/>
+        </w:rPr>
+        <w:t>jednotlivých úkolů a jejich dead</w:t>
+      </w:r>
+      <w:r>
+        <w:rPr>
+          <w:rFonts w:asciiTheme="majorHAnsi" w:hAnsiTheme="majorHAnsi"/>
+          <w:sz w:val="24"/>
+          <w:szCs w:val="24"/>
+        </w:rPr>
+        <w:t>liny.</w:t>
       </w:r>
     </w:p>
     <w:p>
@@ -3065,46 +3133,6 @@
         </w:rPr>
         <w:t>na „přehled projektu“ se otevře tato tabulka.</w:t>
       </w:r>
-    </w:p>
-    <w:p>
-      <w:pPr>
-        <w:pStyle w:val="Bezmezer"/>
-        <w:rPr>
-          <w:rFonts w:asciiTheme="majorHAnsi" w:hAnsiTheme="majorHAnsi"/>
-          <w:sz w:val="24"/>
-          <w:szCs w:val="24"/>
-        </w:rPr>
-      </w:pPr>
-    </w:p>
-    <w:p>
-      <w:pPr>
-        <w:pStyle w:val="Bezmezer"/>
-        <w:rPr>
-          <w:rFonts w:asciiTheme="majorHAnsi" w:hAnsiTheme="majorHAnsi"/>
-          <w:sz w:val="24"/>
-          <w:szCs w:val="24"/>
-        </w:rPr>
-      </w:pPr>
-    </w:p>
-    <w:p>
-      <w:pPr>
-        <w:pStyle w:val="Bezmezer"/>
-        <w:rPr>
-          <w:rFonts w:asciiTheme="majorHAnsi" w:hAnsiTheme="majorHAnsi"/>
-          <w:sz w:val="24"/>
-          <w:szCs w:val="24"/>
-        </w:rPr>
-      </w:pPr>
-    </w:p>
-    <w:p>
-      <w:pPr>
-        <w:pStyle w:val="Bezmezer"/>
-        <w:rPr>
-          <w:rFonts w:asciiTheme="majorHAnsi" w:hAnsiTheme="majorHAnsi"/>
-          <w:sz w:val="24"/>
-          <w:szCs w:val="24"/>
-        </w:rPr>
-      </w:pPr>
     </w:p>
     <w:p>
       <w:pPr>
@@ -4049,7 +4077,25 @@
           <w:sz w:val="26"/>
           <w:szCs w:val="26"/>
         </w:rPr>
-        <w:t>Stabilita a spolehlivost sistému</w:t>
+        <w:t xml:space="preserve">Stabilita a </w:t>
+      </w:r>
+      <w:r>
+        <w:rPr>
+          <w:rFonts w:asciiTheme="majorHAnsi" w:hAnsiTheme="majorHAnsi"/>
+          <w:b/>
+          <w:sz w:val="26"/>
+          <w:szCs w:val="26"/>
+        </w:rPr>
+        <w:t>spolehlivost sy</w:t>
+      </w:r>
+      <w:r>
+        <w:rPr>
+          <w:rFonts w:asciiTheme="majorHAnsi" w:hAnsiTheme="majorHAnsi"/>
+          <w:b/>
+          <w:sz w:val="26"/>
+          <w:szCs w:val="26"/>
+        </w:rPr>
+        <w:t>stému</w:t>
       </w:r>
       <w:r>
         <w:rPr>
@@ -4233,7 +4279,6 @@
           <w:sz w:val="26"/>
           <w:szCs w:val="26"/>
         </w:rPr>
-        <w:lastRenderedPageBreak/>
         <w:t>Rozšiřitelnost</w:t>
       </w:r>
       <w:r>
@@ -4341,6 +4386,7 @@
           <w:sz w:val="26"/>
           <w:szCs w:val="26"/>
         </w:rPr>
+        <w:lastRenderedPageBreak/>
         <w:t>Přehlednost uživatelského rozhraní</w:t>
       </w:r>
       <w:r>
@@ -4397,7 +4443,23 @@
           <w:sz w:val="24"/>
           <w:szCs w:val="24"/>
         </w:rPr>
-        <w:t>Přehledné uživatelské prostředí zajistí efektivní práci všech uživatelů a ubyde nutnost zvláštního zaškolování.</w:t>
+        <w:t xml:space="preserve">Přehledné uživatelské prostředí zajistí efektivní práci všech uživatelů a </w:t>
+      </w:r>
+      <w:r>
+        <w:rPr>
+          <w:rFonts w:asciiTheme="majorHAnsi" w:hAnsiTheme="majorHAnsi"/>
+          <w:sz w:val="24"/>
+          <w:szCs w:val="24"/>
+        </w:rPr>
+        <w:t>nebude</w:t>
+      </w:r>
+      <w:r>
+        <w:rPr>
+          <w:rFonts w:asciiTheme="majorHAnsi" w:hAnsiTheme="majorHAnsi"/>
+          <w:sz w:val="24"/>
+          <w:szCs w:val="24"/>
+        </w:rPr>
+        <w:t xml:space="preserve"> nutnost zvláštního zaškolování.</w:t>
       </w:r>
     </w:p>
     <w:p>
@@ -4467,7 +4529,7 @@
       </w:pPr>
     </w:p>
     <w:sectPr>
-      <w:footerReference w:type="default" r:id="rId9"/>
+      <w:footerReference w:type="default" r:id="rId10"/>
       <w:pgSz w:w="11906" w:h="16838"/>
       <w:pgMar w:top="1417" w:right="1417" w:bottom="1417" w:left="1417" w:header="708" w:footer="708" w:gutter="0"/>
       <w:cols w:space="708"/>
@@ -4526,7 +4588,7 @@
             <w:rPr>
               <w:noProof/>
             </w:rPr>
-            <w:t>2</w:t>
+            <w:t>1</w:t>
           </w:r>
         </w:fldSimple>
         <w:r>
@@ -6069,4 +6131,16 @@
   <a:objectDefaults/>
   <a:extraClrSchemeLst/>
 </a:theme>
+</file>
+
+<file path=customXml/item1.xml><?xml version="1.0" encoding="utf-8"?>
+<b:Sources xmlns:b="http://schemas.openxmlformats.org/officeDocument/2006/bibliography" xmlns="http://schemas.openxmlformats.org/officeDocument/2006/bibliography" SelectedStyle="\APA.XSL" StyleName="APA"/>
+</file>
+
+<file path=customXml/itemProps1.xml><?xml version="1.0" encoding="utf-8"?>
+<ds:datastoreItem xmlns:ds="http://schemas.openxmlformats.org/officeDocument/2006/customXml" ds:itemID="{CA646E8B-CCF5-4DE0-BA69-963A4E911336}">
+  <ds:schemaRefs>
+    <ds:schemaRef ds:uri="http://schemas.openxmlformats.org/officeDocument/2006/bibliography"/>
+  </ds:schemaRefs>
+</ds:datastoreItem>
 </file>
</xml_diff>